<commit_message>
Add logic for picture mode
</commit_message>
<xml_diff>
--- a/doc/Monitor OSD Engine.docx
+++ b/doc/Monitor OSD Engine.docx
@@ -34,15 +34,6 @@
         </w:rPr>
         <w:t xml:space="preserve"> Design</w:t>
       </w:r>
-    </w:p>
-    <w:p>
-      <w:pPr>
-        <w:jc w:val="center"/>
-        <w:rPr>
-          <w:sz w:val="52"/>
-          <w:szCs w:val="52"/>
-        </w:rPr>
-      </w:pPr>
     </w:p>
     <w:p>
       <w:pPr>
@@ -272,14 +263,7 @@
           <w:tcPr>
             <w:tcW w:w="992" w:type="dxa"/>
           </w:tcPr>
-          <w:p>
-            <w:r>
-              <w:rPr>
-                <w:rFonts w:hint="eastAsia"/>
-              </w:rPr>
-              <w:t>陈长虹</w:t>
-            </w:r>
-          </w:p>
+          <w:p/>
         </w:tc>
         <w:tc>
           <w:tcPr>
@@ -390,14 +374,7 @@
           <w:tcPr>
             <w:tcW w:w="992" w:type="dxa"/>
           </w:tcPr>
-          <w:p>
-            <w:r>
-              <w:rPr>
-                <w:rFonts w:hint="eastAsia"/>
-              </w:rPr>
-              <w:t>陈长虹</w:t>
-            </w:r>
-          </w:p>
+          <w:p/>
         </w:tc>
         <w:tc>
           <w:tcPr>
@@ -562,11 +539,6 @@
             <w:tcW w:w="817" w:type="dxa"/>
           </w:tcPr>
           <w:p>
-            <w:pPr>
-              <w:rPr>
-                <w:rFonts w:hint="eastAsia"/>
-              </w:rPr>
-            </w:pPr>
             <w:r>
               <w:rPr>
                 <w:rFonts w:hint="eastAsia"/>
@@ -579,19 +551,7 @@
           <w:tcPr>
             <w:tcW w:w="992" w:type="dxa"/>
           </w:tcPr>
-          <w:p>
-            <w:pPr>
-              <w:rPr>
-                <w:rFonts w:hint="eastAsia"/>
-              </w:rPr>
-            </w:pPr>
-            <w:r>
-              <w:rPr>
-                <w:rFonts w:hint="eastAsia"/>
-              </w:rPr>
-              <w:t>陈长虹</w:t>
-            </w:r>
-          </w:p>
+          <w:p/>
         </w:tc>
         <w:tc>
           <w:tcPr>
@@ -608,11 +568,6 @@
             <w:tcW w:w="5437" w:type="dxa"/>
           </w:tcPr>
           <w:p>
-            <w:pPr>
-              <w:rPr>
-                <w:rFonts w:hint="eastAsia"/>
-              </w:rPr>
-            </w:pPr>
             <w:r>
               <w:t>B</w:t>
             </w:r>
@@ -651,6 +606,142 @@
                 <w:rFonts w:hint="eastAsia"/>
               </w:rPr>
               <w:t>数据字段</w:t>
+            </w:r>
+          </w:p>
+        </w:tc>
+      </w:tr>
+      <w:tr>
+        <w:trPr>
+          <w:trHeight w:val="330"/>
+        </w:trPr>
+        <w:tc>
+          <w:tcPr>
+            <w:tcW w:w="817" w:type="dxa"/>
+          </w:tcPr>
+          <w:p>
+            <w:pPr>
+              <w:rPr>
+                <w:rFonts w:hint="eastAsia"/>
+              </w:rPr>
+            </w:pPr>
+            <w:r>
+              <w:rPr>
+                <w:rFonts w:hint="eastAsia"/>
+              </w:rPr>
+              <w:t>0.5</w:t>
+            </w:r>
+          </w:p>
+        </w:tc>
+        <w:tc>
+          <w:tcPr>
+            <w:tcW w:w="992" w:type="dxa"/>
+          </w:tcPr>
+          <w:p>
+            <w:pPr>
+              <w:rPr>
+                <w:rFonts w:hint="eastAsia"/>
+              </w:rPr>
+            </w:pPr>
+          </w:p>
+        </w:tc>
+        <w:tc>
+          <w:tcPr>
+            <w:tcW w:w="1276" w:type="dxa"/>
+          </w:tcPr>
+          <w:p>
+            <w:r>
+              <w:t>2018/4/8</w:t>
+            </w:r>
+          </w:p>
+        </w:tc>
+        <w:tc>
+          <w:tcPr>
+            <w:tcW w:w="5437" w:type="dxa"/>
+          </w:tcPr>
+          <w:p>
+            <w:pPr>
+              <w:rPr>
+                <w:rFonts w:hint="eastAsia"/>
+              </w:rPr>
+            </w:pPr>
+            <w:r>
+              <w:rPr>
+                <w:rFonts w:hint="eastAsia"/>
+              </w:rPr>
+              <w:t>Block</w:t>
+            </w:r>
+            <w:r>
+              <w:rPr>
+                <w:rFonts w:hint="eastAsia"/>
+              </w:rPr>
+              <w:t>在</w:t>
+            </w:r>
+            <w:r>
+              <w:rPr>
+                <w:rFonts w:hint="eastAsia"/>
+              </w:rPr>
+              <w:t>Window</w:t>
+            </w:r>
+            <w:r>
+              <w:rPr>
+                <w:rFonts w:hint="eastAsia"/>
+              </w:rPr>
+              <w:t>中的位置支持负数</w:t>
+            </w:r>
+          </w:p>
+          <w:p>
+            <w:pPr>
+              <w:rPr>
+                <w:rFonts w:hint="eastAsia"/>
+              </w:rPr>
+            </w:pPr>
+            <w:r>
+              <w:rPr>
+                <w:rFonts w:hint="eastAsia"/>
+              </w:rPr>
+              <w:t>Block</w:t>
+            </w:r>
+            <w:r>
+              <w:rPr>
+                <w:rFonts w:hint="eastAsia"/>
+              </w:rPr>
+              <w:t>的位置加上</w:t>
+            </w:r>
+            <w:r>
+              <w:rPr>
+                <w:rFonts w:hint="eastAsia"/>
+              </w:rPr>
+              <w:t>Block</w:t>
+            </w:r>
+            <w:r>
+              <w:rPr>
+                <w:rFonts w:hint="eastAsia"/>
+              </w:rPr>
+              <w:t>的宽度高度可以超出</w:t>
+            </w:r>
+            <w:r>
+              <w:rPr>
+                <w:rFonts w:hint="eastAsia"/>
+              </w:rPr>
+              <w:t>window</w:t>
+            </w:r>
+            <w:r>
+              <w:rPr>
+                <w:rFonts w:hint="eastAsia"/>
+              </w:rPr>
+              <w:t>范围</w:t>
+            </w:r>
+            <w:r>
+              <w:rPr>
+                <w:rFonts w:hint="eastAsia"/>
+              </w:rPr>
+              <w:t>,</w:t>
+            </w:r>
+            <w:r>
+              <w:rPr>
+                <w:rFonts w:hint="eastAsia"/>
+              </w:rPr>
+              <w:t>超出部分不显示</w:t>
             </w:r>
           </w:p>
         </w:tc>
@@ -3854,7 +3945,7 @@
           <v:shape id="_x0000_i1025" type="#_x0000_t75" style="width:413.65pt;height:442.2pt" o:ole="">
             <v:imagedata r:id="rId11" o:title=""/>
           </v:shape>
-          <o:OLEObject Type="Embed" ProgID="SmartDraw.2" ShapeID="_x0000_i1025" DrawAspect="Content" ObjectID="_1584362623" r:id="rId12"/>
+          <o:OLEObject Type="Embed" ProgID="SmartDraw.2" ShapeID="_x0000_i1025" DrawAspect="Content" ObjectID="_1584689781" r:id="rId12"/>
         </w:object>
       </w:r>
     </w:p>
@@ -4311,7 +4402,7 @@
           <v:shape id="_x0000_i1026" type="#_x0000_t75" style="width:415.7pt;height:137.9pt" o:ole="">
             <v:imagedata r:id="rId13" o:title=""/>
           </v:shape>
-          <o:OLEObject Type="Embed" ProgID="SmartDraw.2" ShapeID="_x0000_i1026" DrawAspect="Content" ObjectID="_1584362624" r:id="rId14"/>
+          <o:OLEObject Type="Embed" ProgID="SmartDraw.2" ShapeID="_x0000_i1026" DrawAspect="Content" ObjectID="_1584689782" r:id="rId14"/>
         </w:object>
       </w:r>
     </w:p>
@@ -8252,7 +8343,7 @@
               <w:rPr>
                 <w:rFonts w:hint="eastAsia"/>
               </w:rPr>
-              <w:t>UINT16</w:t>
+              <w:t>INT16</w:t>
             </w:r>
           </w:p>
         </w:tc>
@@ -8282,6 +8373,20 @@
               </w:rPr>
               <w:t>内部的位置</w:t>
             </w:r>
+            <w:r>
+              <w:rPr>
+                <w:rFonts w:hint="eastAsia"/>
+              </w:rPr>
+              <w:t>,</w:t>
+            </w:r>
+            <w:r>
+              <w:rPr>
+                <w:rFonts w:hint="eastAsia"/>
+              </w:rPr>
+              <w:t>可以为负数</w:t>
+            </w:r>
+            <w:bookmarkStart w:id="12" w:name="_GoBack"/>
+            <w:bookmarkEnd w:id="12"/>
           </w:p>
         </w:tc>
       </w:tr>
@@ -8564,13 +8669,23 @@
             </w:r>
             <w:r>
               <w:rPr>
-                <w:rFonts w:ascii="Courier New" w:hAnsi="Courier New" w:cs="Courier New"/>
+                <w:rFonts w:ascii="Courier New" w:hAnsi="Courier New" w:cs="Courier New" w:hint="eastAsia"/>
                 <w:color w:val="0000FF"/>
                 <w:kern w:val="0"/>
                 <w:sz w:val="19"/>
                 <w:szCs w:val="19"/>
               </w:rPr>
-              <w:t>u16</w:t>
+              <w:t>s</w:t>
+            </w:r>
+            <w:r>
+              <w:rPr>
+                <w:rFonts w:ascii="Courier New" w:hAnsi="Courier New" w:cs="Courier New"/>
+                <w:color w:val="0000FF"/>
+                <w:kern w:val="0"/>
+                <w:sz w:val="19"/>
+                <w:szCs w:val="19"/>
+              </w:rPr>
+              <w:t>16</w:t>
             </w:r>
             <w:r>
               <w:rPr>
@@ -8625,13 +8740,23 @@
             </w:r>
             <w:r>
               <w:rPr>
-                <w:rFonts w:ascii="Courier New" w:hAnsi="Courier New" w:cs="Courier New"/>
+                <w:rFonts w:ascii="Courier New" w:hAnsi="Courier New" w:cs="Courier New" w:hint="eastAsia"/>
                 <w:color w:val="0000FF"/>
                 <w:kern w:val="0"/>
                 <w:sz w:val="19"/>
                 <w:szCs w:val="19"/>
               </w:rPr>
-              <w:t>u16</w:t>
+              <w:t>s</w:t>
+            </w:r>
+            <w:r>
+              <w:rPr>
+                <w:rFonts w:ascii="Courier New" w:hAnsi="Courier New" w:cs="Courier New"/>
+                <w:color w:val="0000FF"/>
+                <w:kern w:val="0"/>
+                <w:sz w:val="19"/>
+                <w:szCs w:val="19"/>
+              </w:rPr>
+              <w:t>16</w:t>
             </w:r>
             <w:r>
               <w:rPr>
@@ -8692,7 +8817,7 @@
       <w:pPr>
         <w:pStyle w:val="2"/>
       </w:pPr>
-      <w:bookmarkStart w:id="12" w:name="_Toc510184198"/>
+      <w:bookmarkStart w:id="13" w:name="_Toc510184198"/>
       <w:r>
         <w:rPr>
           <w:rFonts w:hint="eastAsia"/>
@@ -8711,7 +8836,7 @@
         </w:rPr>
         <w:t>)</w:t>
       </w:r>
-      <w:bookmarkEnd w:id="12"/>
+      <w:bookmarkEnd w:id="13"/>
     </w:p>
     <w:p>
       <w:r>
@@ -9768,7 +9893,7 @@
       <w:pPr>
         <w:pStyle w:val="2"/>
       </w:pPr>
-      <w:bookmarkStart w:id="13" w:name="_Toc510184199"/>
+      <w:bookmarkStart w:id="14" w:name="_Toc510184199"/>
       <w:r>
         <w:rPr>
           <w:rFonts w:hint="eastAsia"/>
@@ -9799,7 +9924,7 @@
         </w:rPr>
         <w:t>)</w:t>
       </w:r>
-      <w:bookmarkEnd w:id="13"/>
+      <w:bookmarkEnd w:id="14"/>
     </w:p>
     <w:p>
       <w:r>
@@ -10287,9 +10412,6 @@
           <w:p>
             <w:pPr>
               <w:cnfStyle w:val="000000100000" w:firstRow="0" w:lastRow="0" w:firstColumn="0" w:lastColumn="0" w:oddVBand="0" w:evenVBand="0" w:oddHBand="1" w:evenHBand="0" w:firstRowFirstColumn="0" w:firstRowLastColumn="0" w:lastRowFirstColumn="0" w:lastRowLastColumn="0"/>
-              <w:rPr>
-                <w:rFonts w:hint="eastAsia"/>
-              </w:rPr>
             </w:pPr>
             <w:r>
               <w:rPr>
@@ -10306,9 +10428,6 @@
           <w:p>
             <w:pPr>
               <w:cnfStyle w:val="000000100000" w:firstRow="0" w:lastRow="0" w:firstColumn="0" w:lastColumn="0" w:oddVBand="0" w:evenVBand="0" w:oddHBand="1" w:evenHBand="0" w:firstRowFirstColumn="0" w:firstRowLastColumn="0" w:lastRowFirstColumn="0" w:lastRowLastColumn="0"/>
-              <w:rPr>
-                <w:rFonts w:hint="eastAsia"/>
-              </w:rPr>
             </w:pPr>
             <w:r>
               <w:rPr>
@@ -10354,9 +10473,6 @@
               <w:tabs>
                 <w:tab w:val="center" w:pos="1286"/>
               </w:tabs>
-              <w:rPr>
-                <w:rFonts w:hint="eastAsia"/>
-              </w:rPr>
             </w:pPr>
             <w:r>
               <w:rPr>
@@ -10373,9 +10489,6 @@
           <w:p>
             <w:pPr>
               <w:cnfStyle w:val="000000000000" w:firstRow="0" w:lastRow="0" w:firstColumn="0" w:lastColumn="0" w:oddVBand="0" w:evenVBand="0" w:oddHBand="0" w:evenHBand="0" w:firstRowFirstColumn="0" w:firstRowLastColumn="0" w:lastRowFirstColumn="0" w:lastRowLastColumn="0"/>
-              <w:rPr>
-                <w:rFonts w:hint="eastAsia"/>
-              </w:rPr>
             </w:pPr>
             <w:r>
               <w:rPr>
@@ -10392,9 +10505,6 @@
           <w:p>
             <w:pPr>
               <w:cnfStyle w:val="000000000000" w:firstRow="0" w:lastRow="0" w:firstColumn="0" w:lastColumn="0" w:oddVBand="0" w:evenVBand="0" w:oddHBand="0" w:evenHBand="0" w:firstRowFirstColumn="0" w:firstRowLastColumn="0" w:lastRowFirstColumn="0" w:lastRowLastColumn="0"/>
-              <w:rPr>
-                <w:rFonts w:hint="eastAsia"/>
-              </w:rPr>
             </w:pPr>
           </w:p>
         </w:tc>
@@ -11420,7 +11530,7 @@
       <w:pPr>
         <w:pStyle w:val="2"/>
       </w:pPr>
-      <w:bookmarkStart w:id="14" w:name="_Toc510184200"/>
+      <w:bookmarkStart w:id="15" w:name="_Toc510184200"/>
       <w:r>
         <w:rPr>
           <w:rFonts w:hint="eastAsia"/>
@@ -11452,7 +11562,7 @@
         </w:rPr>
         <w:t>)</w:t>
       </w:r>
-      <w:bookmarkEnd w:id="14"/>
+      <w:bookmarkEnd w:id="15"/>
     </w:p>
     <w:p>
       <w:r>
@@ -12506,7 +12616,7 @@
       <w:pPr>
         <w:pStyle w:val="2"/>
       </w:pPr>
-      <w:bookmarkStart w:id="15" w:name="_Toc510184201"/>
+      <w:bookmarkStart w:id="16" w:name="_Toc510184201"/>
       <w:r>
         <w:rPr>
           <w:rFonts w:hint="eastAsia"/>
@@ -12525,7 +12635,7 @@
         </w:rPr>
         <w:t>)</w:t>
       </w:r>
-      <w:bookmarkEnd w:id="15"/>
+      <w:bookmarkEnd w:id="16"/>
     </w:p>
     <w:p>
       <w:r>
@@ -14551,7 +14661,7 @@
       <w:pPr>
         <w:pStyle w:val="2"/>
       </w:pPr>
-      <w:bookmarkStart w:id="16" w:name="_Toc510184202"/>
+      <w:bookmarkStart w:id="17" w:name="_Toc510184202"/>
       <w:r>
         <w:rPr>
           <w:rFonts w:hint="eastAsia"/>
@@ -14570,7 +14680,7 @@
         </w:rPr>
         <w:t>)</w:t>
       </w:r>
-      <w:bookmarkEnd w:id="16"/>
+      <w:bookmarkEnd w:id="17"/>
     </w:p>
     <w:p>
       <w:r>
@@ -16067,7 +16177,7 @@
       <w:pPr>
         <w:pStyle w:val="2"/>
       </w:pPr>
-      <w:bookmarkStart w:id="17" w:name="_Toc510184203"/>
+      <w:bookmarkStart w:id="18" w:name="_Toc510184203"/>
       <w:r>
         <w:rPr>
           <w:rFonts w:hint="eastAsia"/>
@@ -16092,7 +16202,7 @@
         </w:rPr>
         <w:t>)</w:t>
       </w:r>
-      <w:bookmarkEnd w:id="17"/>
+      <w:bookmarkEnd w:id="18"/>
     </w:p>
     <w:p>
       <w:r>
@@ -17539,7 +17649,7 @@
       <w:pPr>
         <w:pStyle w:val="2"/>
       </w:pPr>
-      <w:bookmarkStart w:id="18" w:name="_Toc510184204"/>
+      <w:bookmarkStart w:id="19" w:name="_Toc510184204"/>
       <w:r>
         <w:rPr>
           <w:rFonts w:hint="eastAsia"/>
@@ -17565,7 +17675,7 @@
         </w:rPr>
         <w:t>)</w:t>
       </w:r>
-      <w:bookmarkEnd w:id="18"/>
+      <w:bookmarkEnd w:id="19"/>
     </w:p>
     <w:p>
       <w:r>
@@ -17725,9 +17835,6 @@
           <w:p>
             <w:pPr>
               <w:cnfStyle w:val="000000000000" w:firstRow="0" w:lastRow="0" w:firstColumn="0" w:lastColumn="0" w:oddVBand="0" w:evenVBand="0" w:oddHBand="0" w:evenHBand="0" w:firstRowFirstColumn="0" w:firstRowLastColumn="0" w:lastRowFirstColumn="0" w:lastRowLastColumn="0"/>
-              <w:rPr>
-                <w:rFonts w:hint="eastAsia"/>
-              </w:rPr>
             </w:pPr>
             <w:r>
               <w:rPr>
@@ -17744,9 +17851,6 @@
           <w:p>
             <w:pPr>
               <w:cnfStyle w:val="000000000000" w:firstRow="0" w:lastRow="0" w:firstColumn="0" w:lastColumn="0" w:oddVBand="0" w:evenVBand="0" w:oddHBand="0" w:evenHBand="0" w:firstRowFirstColumn="0" w:firstRowLastColumn="0" w:lastRowFirstColumn="0" w:lastRowLastColumn="0"/>
-              <w:rPr>
-                <w:rFonts w:hint="eastAsia"/>
-              </w:rPr>
             </w:pPr>
             <w:r>
               <w:rPr>
@@ -17754,8 +17858,6 @@
               </w:rPr>
               <w:t>透明色</w:t>
             </w:r>
-            <w:bookmarkStart w:id="19" w:name="_GoBack"/>
-            <w:bookmarkEnd w:id="19"/>
           </w:p>
         </w:tc>
       </w:tr>
@@ -18303,7 +18405,7 @@
           <v:shape id="_x0000_i1027" type="#_x0000_t75" style="width:370.2pt;height:217.35pt" o:ole="">
             <v:imagedata r:id="rId15" o:title=""/>
           </v:shape>
-          <o:OLEObject Type="Embed" ProgID="SmartDraw.2" ShapeID="_x0000_i1027" DrawAspect="Content" ObjectID="_1584362625" r:id="rId16"/>
+          <o:OLEObject Type="Embed" ProgID="SmartDraw.2" ShapeID="_x0000_i1027" DrawAspect="Content" ObjectID="_1584689783" r:id="rId16"/>
         </w:object>
       </w:r>
     </w:p>
@@ -28789,7 +28891,7 @@
 </file>
 
 <file path=customXml/itemProps1.xml><?xml version="1.0" encoding="utf-8"?>
-<ds:datastoreItem xmlns:ds="http://schemas.openxmlformats.org/officeDocument/2006/customXml" ds:itemID="{88E6E97A-D443-4F3B-847F-3E7C311844F4}">
+<ds:datastoreItem xmlns:ds="http://schemas.openxmlformats.org/officeDocument/2006/customXml" ds:itemID="{6E588021-4A84-44CA-B8FB-422DAF2F4815}">
   <ds:schemaRefs>
     <ds:schemaRef ds:uri="http://schemas.openxmlformats.org/officeDocument/2006/bibliography"/>
   </ds:schemaRefs>

</xml_diff>